<commit_message>
REPORTGEN-550 copy from ReportGenerator centos_support
</commit_message>
<xml_diff>
--- a/CastReporting.Reporting.Core/TemplatesFiles/CISQ - Top 22 - Summary.docx
+++ b/CastReporting.Reporting.Core/TemplatesFiles/CISQ - Top 22 - Summary.docx
@@ -4167,7 +4167,11 @@
               </mc:Choice>
               <mc:Fallback>
                 <w:pict>
-                  <v:shape w14:anchorId="789AD5BD" id="Text Box 83" o:spid="_x0000_s1056" type="#_x0000_t202" style="position:absolute;left:0;text-align:left;margin-left:229.05pt;margin-top:114.95pt;width:473.6pt;height:202.8pt;z-index:251670528;visibility:visible;mso-wrap-style:square;mso-width-percent:0;mso-height-percent:0;mso-wrap-distance-left:9pt;mso-wrap-distance-top:0;mso-wrap-distance-right:9pt;mso-wrap-distance-bottom:0;mso-position-horizontal:absolute;mso-position-horizontal-relative:page;mso-position-vertical:absolute;mso-position-vertical-relative:page;mso-width-percent:0;mso-height-percent:0;mso-width-relative:page;mso-height-relative:margin;v-text-anchor:top" o:gfxdata="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" filled="f" stroked="f" strokeweight=".5pt">
+                  <v:shapetype w14:anchorId="789AD5BD" id="_x0000_t202" coordsize="21600,21600" o:spt="202" path="m,l,21600r21600,l21600,xe">
+                    <v:stroke joinstyle="miter"/>
+                    <v:path gradientshapeok="t" o:connecttype="rect"/>
+                  </v:shapetype>
+                  <v:shape id="Text Box 83" o:spid="_x0000_s1056" type="#_x0000_t202" style="position:absolute;left:0;text-align:left;margin-left:229.05pt;margin-top:114.95pt;width:473.6pt;height:202.8pt;z-index:251670528;visibility:visible;mso-wrap-style:square;mso-width-percent:0;mso-height-percent:0;mso-wrap-distance-left:9pt;mso-wrap-distance-top:0;mso-wrap-distance-right:9pt;mso-wrap-distance-bottom:0;mso-position-horizontal:absolute;mso-position-horizontal-relative:page;mso-position-vertical:absolute;mso-position-vertical-relative:page;mso-width-percent:0;mso-height-percent:0;mso-width-relative:page;mso-height-relative:margin;v-text-anchor:top" o:gfxdata="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" filled="f" stroked="f" strokeweight=".5pt">
                     <v:textbox inset="0,0,0,0">
                       <w:txbxContent>
                         <w:p>
@@ -6513,6 +6517,7 @@
                 <w:sz w:val="22"/>
               </w:rPr>
             </w:pPr>
+            <w:bookmarkStart w:id="6" w:name="_GoBack" w:colFirst="1" w:colLast="1"/>
             <w:r>
               <w:rPr>
                 <w:rFonts w:asciiTheme="minorHAnsi" w:hAnsiTheme="minorHAnsi"/>
@@ -6787,6 +6792,7 @@
         </w:tc>
       </w:tr>
     </w:tbl>
+    <w:bookmarkEnd w:id="6"/>
     <w:p>
       <w:pPr>
         <w:spacing w:after="0" w:line="240" w:lineRule="auto"/>
@@ -7100,12 +7106,12 @@
           <w:sz w:val="22"/>
         </w:rPr>
       </w:pPr>
-      <w:bookmarkStart w:id="6" w:name="_Toc531862713"/>
+      <w:bookmarkStart w:id="7" w:name="_Toc531862713"/>
       <w:r>
         <w:lastRenderedPageBreak/>
         <w:t>Security Violation Overview</w:t>
       </w:r>
-      <w:bookmarkEnd w:id="6"/>
+      <w:bookmarkEnd w:id="7"/>
     </w:p>
     <w:p>
       <w:pPr>
@@ -7117,7 +7123,7 @@
           <w:sz w:val="20"/>
         </w:rPr>
       </w:pPr>
-      <w:bookmarkStart w:id="7" w:name="_Hlk530663856"/>
+      <w:bookmarkStart w:id="8" w:name="_Hlk530663856"/>
       <w:r>
         <w:rPr>
           <w:rFonts w:asciiTheme="minorHAnsi" w:hAnsiTheme="minorHAnsi"/>
@@ -7179,7 +7185,7 @@
         <w:t>.</w:t>
       </w:r>
     </w:p>
-    <w:bookmarkEnd w:id="7"/>
+    <w:bookmarkEnd w:id="8"/>
     <w:p>
       <w:pPr>
         <w:ind w:left="0" w:right="657"/>
@@ -7211,7 +7217,7 @@
           <w:rFonts w:eastAsia="Calibri"/>
         </w:rPr>
       </w:pPr>
-      <w:bookmarkStart w:id="8" w:name="_Toc531862714"/>
+      <w:bookmarkStart w:id="9" w:name="_Toc531862714"/>
       <w:r>
         <w:rPr>
           <w:rFonts w:eastAsia="Calibri"/>
@@ -7240,7 +7246,7 @@
         </w:rPr>
         <w:t>Vulnerabilities</w:t>
       </w:r>
-      <w:bookmarkEnd w:id="8"/>
+      <w:bookmarkEnd w:id="9"/>
     </w:p>
     <w:p>
       <w:pPr>
@@ -7299,6 +7305,7 @@
     <w:tbl>
       <w:tblPr>
         <w:tblStyle w:val="GridTable1Light-Accent1"/>
+        <w:tblpPr w:leftFromText="180" w:rightFromText="180" w:vertAnchor="text" w:horzAnchor="margin" w:tblpY="79"/>
         <w:tblW w:w="9000" w:type="dxa"/>
         <w:tblLayout w:type="fixed"/>
         <w:tblLook w:val="04A0" w:firstRow="1" w:lastRow="0" w:firstColumn="1" w:lastColumn="0" w:noHBand="0" w:noVBand="1"/>
@@ -7888,7 +7895,68 @@
     </w:tbl>
     <w:p>
       <w:pPr>
-        <w:ind w:left="0" w:right="657"/>
+        <w:ind w:right="657"/>
+        <w:rPr>
+          <w:rFonts w:eastAsia="Calibri"/>
+          <w:lang w:eastAsia="en-US"/>
+        </w:rPr>
+      </w:pPr>
+    </w:p>
+    <w:p>
+      <w:pPr>
+        <w:ind w:right="657"/>
+        <w:rPr>
+          <w:rFonts w:eastAsia="Calibri"/>
+          <w:lang w:eastAsia="en-US"/>
+        </w:rPr>
+      </w:pPr>
+    </w:p>
+    <w:p>
+      <w:pPr>
+        <w:ind w:right="657"/>
+        <w:rPr>
+          <w:rFonts w:eastAsia="Calibri"/>
+          <w:lang w:eastAsia="en-US"/>
+        </w:rPr>
+      </w:pPr>
+    </w:p>
+    <w:p>
+      <w:pPr>
+        <w:ind w:right="657"/>
+        <w:rPr>
+          <w:rFonts w:eastAsia="Calibri"/>
+          <w:lang w:eastAsia="en-US"/>
+        </w:rPr>
+      </w:pPr>
+    </w:p>
+    <w:p>
+      <w:pPr>
+        <w:ind w:right="657"/>
+        <w:rPr>
+          <w:i/>
+          <w:sz w:val="14"/>
+        </w:rPr>
+      </w:pPr>
+      <w:r>
+        <w:rPr>
+          <w:i/>
+          <w:sz w:val="14"/>
+        </w:rPr>
+        <w:t xml:space="preserve">      </w:t>
+      </w:r>
+    </w:p>
+    <w:p>
+      <w:pPr>
+        <w:ind w:right="657"/>
+        <w:rPr>
+          <w:i/>
+          <w:sz w:val="14"/>
+        </w:rPr>
+      </w:pPr>
+    </w:p>
+    <w:p>
+      <w:pPr>
+        <w:ind w:right="657"/>
         <w:rPr>
           <w:i/>
           <w:sz w:val="14"/>
@@ -7994,7 +8062,7 @@
           <w:rFonts w:eastAsia="Calibri"/>
         </w:rPr>
       </w:pPr>
-      <w:bookmarkStart w:id="9" w:name="_Toc531862715"/>
+      <w:bookmarkStart w:id="10" w:name="_Toc531862715"/>
       <w:r>
         <w:rPr>
           <w:rFonts w:eastAsia="Calibri"/>
@@ -8017,7 +8085,7 @@
         </w:rPr>
         <w:t>Path Traversal Improper Input Neutralization</w:t>
       </w:r>
-      <w:bookmarkEnd w:id="9"/>
+      <w:bookmarkEnd w:id="10"/>
     </w:p>
     <w:p>
       <w:pPr>
@@ -8092,6 +8160,7 @@
     <w:tbl>
       <w:tblPr>
         <w:tblStyle w:val="GridTable1Light-Accent1"/>
+        <w:tblpPr w:leftFromText="180" w:rightFromText="180" w:vertAnchor="text" w:tblpY="-5"/>
         <w:tblW w:w="9000" w:type="dxa"/>
         <w:tblLayout w:type="fixed"/>
         <w:tblLook w:val="04A0" w:firstRow="1" w:lastRow="0" w:firstColumn="1" w:lastColumn="0" w:noHBand="0" w:noVBand="1"/>
@@ -8681,32 +8750,142 @@
     </w:tbl>
     <w:p>
       <w:pPr>
+        <w:tabs>
+          <w:tab w:val="left" w:pos="2847"/>
+        </w:tabs>
+        <w:ind w:right="657"/>
+        <w:rPr>
+          <w:rFonts w:eastAsia="Calibri"/>
+          <w:lang w:eastAsia="en-US"/>
+        </w:rPr>
+      </w:pPr>
+    </w:p>
+    <w:p>
+      <w:pPr>
+        <w:tabs>
+          <w:tab w:val="left" w:pos="2847"/>
+        </w:tabs>
+        <w:ind w:left="0" w:right="657"/>
+        <w:rPr>
+          <w:rFonts w:eastAsia="Calibri"/>
+          <w:lang w:eastAsia="en-US"/>
+        </w:rPr>
+      </w:pPr>
+    </w:p>
+    <w:p>
+      <w:pPr>
+        <w:tabs>
+          <w:tab w:val="left" w:pos="2847"/>
+        </w:tabs>
+        <w:ind w:right="657"/>
+        <w:rPr>
+          <w:rFonts w:eastAsia="Calibri"/>
+          <w:lang w:eastAsia="en-US"/>
+        </w:rPr>
+      </w:pPr>
+    </w:p>
+    <w:p>
+      <w:pPr>
+        <w:spacing w:after="0" w:line="240" w:lineRule="auto"/>
+        <w:ind w:left="0"/>
+        <w:jc w:val="left"/>
+        <w:rPr>
+          <w:rFonts w:eastAsia="Calibri"/>
+          <w:lang w:eastAsia="en-US"/>
+        </w:rPr>
+      </w:pPr>
+    </w:p>
+    <w:p>
+      <w:pPr>
+        <w:spacing w:after="0" w:line="240" w:lineRule="auto"/>
+        <w:ind w:left="0"/>
+        <w:jc w:val="left"/>
+        <w:rPr>
+          <w:rFonts w:eastAsia="Calibri"/>
+          <w:lang w:eastAsia="en-US"/>
+        </w:rPr>
+      </w:pPr>
+    </w:p>
+    <w:p>
+      <w:pPr>
+        <w:spacing w:after="0" w:line="240" w:lineRule="auto"/>
+        <w:ind w:left="0"/>
+        <w:jc w:val="left"/>
+        <w:rPr>
+          <w:rFonts w:eastAsia="Calibri"/>
+          <w:lang w:eastAsia="en-US"/>
+        </w:rPr>
+      </w:pPr>
+    </w:p>
+    <w:p>
+      <w:pPr>
+        <w:spacing w:after="0" w:line="240" w:lineRule="auto"/>
+        <w:ind w:left="0"/>
+        <w:jc w:val="left"/>
+        <w:rPr>
+          <w:rFonts w:eastAsia="Calibri"/>
+          <w:lang w:eastAsia="en-US"/>
+        </w:rPr>
+      </w:pPr>
+    </w:p>
+    <w:p>
+      <w:pPr>
+        <w:spacing w:after="0" w:line="240" w:lineRule="auto"/>
+        <w:ind w:left="0"/>
+        <w:jc w:val="left"/>
+        <w:rPr>
+          <w:rFonts w:eastAsia="Calibri"/>
+          <w:lang w:eastAsia="en-US"/>
+        </w:rPr>
+      </w:pPr>
+    </w:p>
+    <w:p>
+      <w:pPr>
+        <w:spacing w:after="0" w:line="240" w:lineRule="auto"/>
+        <w:ind w:left="0"/>
+        <w:jc w:val="left"/>
+        <w:rPr>
+          <w:rFonts w:eastAsia="Calibri"/>
+          <w:lang w:eastAsia="en-US"/>
+        </w:rPr>
+      </w:pPr>
+    </w:p>
+    <w:p>
+      <w:pPr>
+        <w:spacing w:after="0" w:line="240" w:lineRule="auto"/>
+        <w:ind w:left="0"/>
+        <w:jc w:val="left"/>
+        <w:rPr>
+          <w:rFonts w:eastAsia="Calibri"/>
+          <w:lang w:eastAsia="en-US"/>
+        </w:rPr>
+      </w:pPr>
+    </w:p>
+    <w:p>
+      <w:pPr>
         <w:pStyle w:val="BodyContent"/>
         <w:ind w:right="657"/>
+        <w:rPr>
+          <w:rFonts w:ascii="Verdana" w:hAnsi="Verdana" w:cstheme="minorHAnsi"/>
+          <w:sz w:val="20"/>
+          <w:szCs w:val="20"/>
+        </w:rPr>
+      </w:pPr>
+      <w:r>
         <w:rPr>
           <w:rFonts w:ascii="Verdana" w:hAnsi="Verdana"/>
           <w:i/>
           <w:sz w:val="14"/>
         </w:rPr>
-      </w:pPr>
-    </w:p>
-    <w:p>
-      <w:pPr>
-        <w:pStyle w:val="BodyContent"/>
-        <w:ind w:right="657"/>
-        <w:rPr>
-          <w:rFonts w:ascii="Verdana" w:hAnsi="Verdana" w:cstheme="minorHAnsi"/>
-          <w:sz w:val="20"/>
-          <w:szCs w:val="20"/>
-        </w:rPr>
-      </w:pPr>
+        <w:t xml:space="preserve">Table </w:t>
+      </w:r>
       <w:r>
         <w:rPr>
           <w:rFonts w:ascii="Verdana" w:hAnsi="Verdana"/>
           <w:i/>
           <w:sz w:val="14"/>
         </w:rPr>
-        <w:t xml:space="preserve">Table </w:t>
+        <w:t>3</w:t>
       </w:r>
       <w:r>
         <w:rPr>
@@ -8714,7 +8893,7 @@
           <w:i/>
           <w:sz w:val="14"/>
         </w:rPr>
-        <w:t>3</w:t>
+        <w:t xml:space="preserve">: </w:t>
       </w:r>
       <w:r>
         <w:rPr>
@@ -8722,7 +8901,15 @@
           <w:i/>
           <w:sz w:val="14"/>
         </w:rPr>
-        <w:t xml:space="preserve">: </w:t>
+        <w:t>ASCSM-CWE-22</w:t>
+      </w:r>
+      <w:r>
+        <w:rPr>
+          <w:rFonts w:asciiTheme="minorHAnsi" w:hAnsiTheme="minorHAnsi" w:cstheme="minorHAnsi"/>
+          <w:sz w:val="20"/>
+          <w:szCs w:val="20"/>
+        </w:rPr>
+        <w:t xml:space="preserve"> </w:t>
       </w:r>
       <w:r>
         <w:rPr>
@@ -8730,22 +8917,6 @@
           <w:i/>
           <w:sz w:val="14"/>
         </w:rPr>
-        <w:t>ASCSM-CWE-22</w:t>
-      </w:r>
-      <w:r>
-        <w:rPr>
-          <w:rFonts w:asciiTheme="minorHAnsi" w:hAnsiTheme="minorHAnsi" w:cstheme="minorHAnsi"/>
-          <w:sz w:val="20"/>
-          <w:szCs w:val="20"/>
-        </w:rPr>
-        <w:t xml:space="preserve"> </w:t>
-      </w:r>
-      <w:r>
-        <w:rPr>
-          <w:rFonts w:ascii="Verdana" w:hAnsi="Verdana"/>
-          <w:i/>
-          <w:sz w:val="14"/>
-        </w:rPr>
         <w:t>Vulnerabilities</w:t>
       </w:r>
     </w:p>
@@ -8769,7 +8940,7 @@
           <w:rFonts w:eastAsia="Calibri"/>
         </w:rPr>
       </w:pPr>
-      <w:bookmarkStart w:id="10" w:name="_Toc531862716"/>
+      <w:bookmarkStart w:id="11" w:name="_Toc531862716"/>
       <w:r>
         <w:rPr>
           <w:rFonts w:eastAsia="Calibri"/>
@@ -8798,7 +8969,7 @@
         </w:rPr>
         <w:t>OS Command Injection Improper Input Neutralization</w:t>
       </w:r>
-      <w:bookmarkEnd w:id="10"/>
+      <w:bookmarkEnd w:id="11"/>
     </w:p>
     <w:p>
       <w:pPr>
@@ -9531,7 +9702,7 @@
           <w:rFonts w:eastAsia="Calibri"/>
         </w:rPr>
       </w:pPr>
-      <w:bookmarkStart w:id="11" w:name="_Toc531862717"/>
+      <w:bookmarkStart w:id="12" w:name="_Toc531862717"/>
       <w:r>
         <w:rPr>
           <w:rFonts w:eastAsia="Calibri"/>
@@ -9560,7 +9731,7 @@
         </w:rPr>
         <w:t>Cross-site Scripting Improper Input Neutralization</w:t>
       </w:r>
-      <w:bookmarkEnd w:id="11"/>
+      <w:bookmarkEnd w:id="12"/>
     </w:p>
     <w:p>
       <w:pPr>
@@ -10300,7 +10471,7 @@
           <w:rFonts w:eastAsia="Calibri"/>
         </w:rPr>
       </w:pPr>
-      <w:bookmarkStart w:id="12" w:name="_Toc531862718"/>
+      <w:bookmarkStart w:id="13" w:name="_Toc531862718"/>
       <w:r>
         <w:rPr>
           <w:rFonts w:eastAsia="Calibri"/>
@@ -10330,7 +10501,7 @@
         </w:rPr>
         <w:t>SQL Injection Improper Input Neutralization</w:t>
       </w:r>
-      <w:bookmarkEnd w:id="12"/>
+      <w:bookmarkEnd w:id="13"/>
     </w:p>
     <w:p>
       <w:pPr>
@@ -11078,7 +11249,7 @@
           <w:rFonts w:eastAsia="Calibri"/>
         </w:rPr>
       </w:pPr>
-      <w:bookmarkStart w:id="13" w:name="_Toc531862719"/>
+      <w:bookmarkStart w:id="14" w:name="_Toc531862719"/>
       <w:r>
         <w:rPr>
           <w:rFonts w:eastAsia="Calibri"/>
@@ -11107,7 +11278,7 @@
         </w:rPr>
         <w:t>Name or Reference Resolution Improper Input Neutralization</w:t>
       </w:r>
-      <w:bookmarkEnd w:id="13"/>
+      <w:bookmarkEnd w:id="14"/>
     </w:p>
     <w:p>
       <w:pPr>
@@ -11834,7 +12005,7 @@
           <w:szCs w:val="20"/>
         </w:rPr>
       </w:pPr>
-      <w:bookmarkStart w:id="14" w:name="_Toc531862720"/>
+      <w:bookmarkStart w:id="15" w:name="_Toc531862720"/>
       <w:r>
         <w:rPr>
           <w:rFonts w:eastAsia="Calibri"/>
@@ -11867,7 +12038,7 @@
         </w:rPr>
         <w:t>Buffer Copy without Checking Size of Input</w:t>
       </w:r>
-      <w:bookmarkEnd w:id="14"/>
+      <w:bookmarkEnd w:id="15"/>
     </w:p>
     <w:p>
       <w:pPr>
@@ -12610,7 +12781,7 @@
           <w:szCs w:val="20"/>
         </w:rPr>
       </w:pPr>
-      <w:bookmarkStart w:id="15" w:name="_Toc531862721"/>
+      <w:bookmarkStart w:id="16" w:name="_Toc531862721"/>
       <w:r>
         <w:rPr>
           <w:rFonts w:eastAsia="Calibri"/>
@@ -12622,7 +12793,7 @@
       <w:r>
         <w:t>Unchecked array index range</w:t>
       </w:r>
-      <w:bookmarkEnd w:id="15"/>
+      <w:bookmarkEnd w:id="16"/>
     </w:p>
     <w:p>
       <w:pPr>
@@ -13362,7 +13533,7 @@
           <w:szCs w:val="20"/>
         </w:rPr>
       </w:pPr>
-      <w:bookmarkStart w:id="16" w:name="_Toc531862722"/>
+      <w:bookmarkStart w:id="17" w:name="_Toc531862722"/>
       <w:r>
         <w:rPr>
           <w:rFonts w:eastAsia="Calibri"/>
@@ -13384,7 +13555,7 @@
         </w:rPr>
         <w:t>– Format String Improper Input Neutralization</w:t>
       </w:r>
-      <w:bookmarkEnd w:id="16"/>
+      <w:bookmarkEnd w:id="17"/>
     </w:p>
     <w:p>
       <w:pPr>
@@ -14135,7 +14306,7 @@
           <w:lang w:val="en-US"/>
         </w:rPr>
       </w:pPr>
-      <w:bookmarkStart w:id="17" w:name="_Toc531862723"/>
+      <w:bookmarkStart w:id="18" w:name="_Toc531862723"/>
       <w:r>
         <w:rPr>
           <w:rFonts w:eastAsia="Calibri"/>
@@ -14143,7 +14314,7 @@
         </w:rPr>
         <w:t>ASCSM-CWE-252-resource– Unchecked Return Parameter Value of named Callable and Method Control Element with Read, Write, and Manage Access to Platform Resource</w:t>
       </w:r>
-      <w:bookmarkEnd w:id="17"/>
+      <w:bookmarkEnd w:id="18"/>
     </w:p>
     <w:p>
       <w:pPr>
@@ -14887,7 +15058,7 @@
           <w:szCs w:val="20"/>
         </w:rPr>
       </w:pPr>
-      <w:bookmarkStart w:id="18" w:name="_Toc531862724"/>
+      <w:bookmarkStart w:id="19" w:name="_Toc531862724"/>
       <w:r>
         <w:rPr>
           <w:rFonts w:eastAsia="Calibri"/>
@@ -14910,7 +15081,7 @@
         </w:rPr>
         <w:t>– Broken or Risky Cryptographic Algorithm Usage</w:t>
       </w:r>
-      <w:bookmarkEnd w:id="18"/>
+      <w:bookmarkEnd w:id="19"/>
     </w:p>
     <w:p>
       <w:pPr>
@@ -15661,7 +15832,7 @@
           <w:szCs w:val="20"/>
         </w:rPr>
       </w:pPr>
-      <w:bookmarkStart w:id="19" w:name="_Toc531862725"/>
+      <w:bookmarkStart w:id="20" w:name="_Toc531862725"/>
       <w:r>
         <w:rPr>
           <w:rFonts w:eastAsia="Calibri"/>
@@ -15683,7 +15854,7 @@
         </w:rPr>
         <w:t>– Declaration of Catch for Generic Exception</w:t>
       </w:r>
-      <w:bookmarkEnd w:id="19"/>
+      <w:bookmarkEnd w:id="20"/>
     </w:p>
     <w:p>
       <w:pPr>
@@ -16436,7 +16607,7 @@
           <w:szCs w:val="20"/>
         </w:rPr>
       </w:pPr>
-      <w:bookmarkStart w:id="20" w:name="_Toc531862726"/>
+      <w:bookmarkStart w:id="21" w:name="_Toc531862726"/>
       <w:r>
         <w:rPr>
           <w:rFonts w:eastAsia="Calibri"/>
@@ -16465,7 +16636,7 @@
         </w:rPr>
         <w:t>Declaration of Throws for Generic Exception</w:t>
       </w:r>
-      <w:bookmarkEnd w:id="20"/>
+      <w:bookmarkEnd w:id="21"/>
     </w:p>
     <w:p>
       <w:pPr>
@@ -17238,7 +17409,7 @@
           <w:szCs w:val="20"/>
         </w:rPr>
       </w:pPr>
-      <w:bookmarkStart w:id="21" w:name="_Toc531862727"/>
+      <w:bookmarkStart w:id="22" w:name="_Toc531862727"/>
       <w:r>
         <w:rPr>
           <w:rFonts w:eastAsia="Calibri"/>
@@ -17268,7 +17439,7 @@
         </w:rPr>
         <w:t>File Upload Improper Input Neutralization</w:t>
       </w:r>
-      <w:bookmarkEnd w:id="21"/>
+      <w:bookmarkEnd w:id="22"/>
     </w:p>
     <w:p>
       <w:pPr>
@@ -18019,7 +18190,7 @@
           <w:szCs w:val="20"/>
         </w:rPr>
       </w:pPr>
-      <w:bookmarkStart w:id="22" w:name="_Toc531862728"/>
+      <w:bookmarkStart w:id="23" w:name="_Toc531862728"/>
       <w:r>
         <w:rPr>
           <w:rFonts w:eastAsia="Calibri"/>
@@ -18048,7 +18219,7 @@
         </w:rPr>
         <w:t>Storable and Member Data Element Missing Initialization</w:t>
       </w:r>
-      <w:bookmarkEnd w:id="22"/>
+      <w:bookmarkEnd w:id="23"/>
     </w:p>
     <w:p>
       <w:pPr>
@@ -18799,7 +18970,7 @@
           <w:lang w:val="en-US"/>
         </w:rPr>
       </w:pPr>
-      <w:bookmarkStart w:id="23" w:name="_Toc531862729"/>
+      <w:bookmarkStart w:id="24" w:name="_Toc531862729"/>
       <w:r>
         <w:rPr>
           <w:rFonts w:eastAsia="Calibri"/>
@@ -18807,7 +18978,7 @@
         </w:rPr>
         <w:t>ASCSM-CWE-606 – Unchecked Input for Loop Condition</w:t>
       </w:r>
-      <w:bookmarkEnd w:id="23"/>
+      <w:bookmarkEnd w:id="24"/>
     </w:p>
     <w:p>
       <w:pPr>
@@ -19560,7 +19731,7 @@
           <w:lang w:val="en-US"/>
         </w:rPr>
       </w:pPr>
-      <w:bookmarkStart w:id="24" w:name="_Toc531862730"/>
+      <w:bookmarkStart w:id="25" w:name="_Toc531862730"/>
       <w:r>
         <w:rPr>
           <w:rFonts w:eastAsia="Calibri"/>
@@ -19583,7 +19754,7 @@
         </w:rPr>
         <w:t xml:space="preserve"> – Shared Resource Improper Locking</w:t>
       </w:r>
-      <w:bookmarkEnd w:id="24"/>
+      <w:bookmarkEnd w:id="25"/>
     </w:p>
     <w:p>
       <w:pPr>
@@ -20334,7 +20505,7 @@
           <w:lang w:val="en-US"/>
         </w:rPr>
       </w:pPr>
-      <w:bookmarkStart w:id="25" w:name="_Toc531862731"/>
+      <w:bookmarkStart w:id="26" w:name="_Toc531862731"/>
       <w:r>
         <w:rPr>
           <w:rFonts w:eastAsia="Calibri"/>
@@ -20356,7 +20527,7 @@
         </w:rPr>
         <w:t xml:space="preserve"> – Expired or Released Resource Usage</w:t>
       </w:r>
-      <w:bookmarkEnd w:id="25"/>
+      <w:bookmarkEnd w:id="26"/>
     </w:p>
     <w:p>
       <w:pPr>
@@ -21109,7 +21280,7 @@
           <w:lang w:val="en-US"/>
         </w:rPr>
       </w:pPr>
-      <w:bookmarkStart w:id="26" w:name="_Toc531862732"/>
+      <w:bookmarkStart w:id="27" w:name="_Toc531862732"/>
       <w:r>
         <w:rPr>
           <w:rFonts w:eastAsia="Calibri"/>
@@ -21131,7 +21302,7 @@
         </w:rPr>
         <w:t xml:space="preserve"> – Numeric Types Incorrect Conversion</w:t>
       </w:r>
-      <w:bookmarkEnd w:id="26"/>
+      <w:bookmarkEnd w:id="27"/>
     </w:p>
     <w:p>
       <w:pPr>
@@ -21897,7 +22068,7 @@
           <w:lang w:val="en-US"/>
         </w:rPr>
       </w:pPr>
-      <w:bookmarkStart w:id="27" w:name="_Toc531862733"/>
+      <w:bookmarkStart w:id="28" w:name="_Toc531862733"/>
       <w:r>
         <w:rPr>
           <w:rFonts w:eastAsia="Calibri"/>
@@ -21920,7 +22091,7 @@
         </w:rPr>
         <w:t>– Missing Release of Resource after Effective Lifetime</w:t>
       </w:r>
-      <w:bookmarkEnd w:id="27"/>
+      <w:bookmarkEnd w:id="28"/>
     </w:p>
     <w:p>
       <w:pPr>
@@ -22684,7 +22855,7 @@
           <w:lang w:val="en-US"/>
         </w:rPr>
       </w:pPr>
-      <w:bookmarkStart w:id="28" w:name="_Toc531862734"/>
+      <w:bookmarkStart w:id="29" w:name="_Toc531862734"/>
       <w:r>
         <w:rPr>
           <w:rFonts w:eastAsia="Calibri"/>
@@ -22713,7 +22884,7 @@
         </w:rPr>
         <w:t>Uncontrolled Memory Allocation</w:t>
       </w:r>
-      <w:bookmarkEnd w:id="28"/>
+      <w:bookmarkEnd w:id="29"/>
     </w:p>
     <w:p>
       <w:pPr>
@@ -23453,7 +23624,7 @@
           <w:lang w:val="en-US"/>
         </w:rPr>
       </w:pPr>
-      <w:bookmarkStart w:id="29" w:name="_Toc531862735"/>
+      <w:bookmarkStart w:id="30" w:name="_Toc531862735"/>
       <w:r>
         <w:rPr>
           <w:rFonts w:eastAsia="Calibri"/>
@@ -23482,7 +23653,7 @@
         </w:rPr>
         <w:t>Hard-Coded Credentials Usage for Remote Authentication</w:t>
       </w:r>
-      <w:bookmarkEnd w:id="29"/>
+      <w:bookmarkEnd w:id="30"/>
     </w:p>
     <w:p>
       <w:pPr>
@@ -23690,16 +23861,7 @@
                 <w:rFonts w:ascii="Open Sans" w:hAnsi="Open Sans" w:cs="Open Sans"/>
                 <w:b w:val="0"/>
               </w:rPr>
-              <w:t>Vulnerabilitie</w:t>
-            </w:r>
-            <w:bookmarkStart w:id="30" w:name="_GoBack"/>
-            <w:bookmarkEnd w:id="30"/>
-            <w:r>
-              <w:rPr>
-                <w:rFonts w:ascii="Open Sans" w:hAnsi="Open Sans" w:cs="Open Sans"/>
-                <w:b w:val="0"/>
-              </w:rPr>
-              <w:t>s</w:t>
+              <w:t>Vulnerabilities</w:t>
             </w:r>
           </w:p>
         </w:tc>
@@ -27610,7 +27772,7 @@
     </w:rPrDefault>
     <w:pPrDefault/>
   </w:docDefaults>
-  <w:latentStyles w:defLockedState="0" w:defUIPriority="99" w:defSemiHidden="0" w:defUnhideWhenUsed="0" w:defQFormat="0" w:count="376">
+  <w:latentStyles w:defLockedState="0" w:defUIPriority="99" w:defSemiHidden="0" w:defUnhideWhenUsed="0" w:defQFormat="0" w:count="375">
     <w:lsdException w:name="Normal" w:uiPriority="0" w:qFormat="1"/>
     <w:lsdException w:name="heading 1" w:uiPriority="0" w:qFormat="1"/>
     <w:lsdException w:name="heading 2" w:uiPriority="0" w:qFormat="1"/>
@@ -27716,6 +27878,7 @@
     <w:lsdException w:name="HTML Sample" w:semiHidden="1" w:unhideWhenUsed="1"/>
     <w:lsdException w:name="HTML Typewriter" w:semiHidden="1" w:unhideWhenUsed="1"/>
     <w:lsdException w:name="HTML Variable" w:semiHidden="1" w:unhideWhenUsed="1"/>
+    <w:lsdException w:name="Normal Table" w:semiHidden="1" w:unhideWhenUsed="1"/>
     <w:lsdException w:name="annotation subject" w:semiHidden="1" w:uiPriority="0" w:unhideWhenUsed="1"/>
     <w:lsdException w:name="No List" w:semiHidden="1" w:unhideWhenUsed="1"/>
     <w:lsdException w:name="Outline List 1" w:semiHidden="1" w:unhideWhenUsed="1"/>
@@ -27762,8 +27925,10 @@
     <w:lsdException w:name="Table Subtle 2" w:semiHidden="1" w:unhideWhenUsed="1"/>
     <w:lsdException w:name="Table Web 1" w:semiHidden="1" w:unhideWhenUsed="1"/>
     <w:lsdException w:name="Table Web 2" w:semiHidden="1" w:unhideWhenUsed="1"/>
+    <w:lsdException w:name="Table Web 3" w:semiHidden="1" w:unhideWhenUsed="1"/>
     <w:lsdException w:name="Balloon Text" w:semiHidden="1" w:uiPriority="0" w:unhideWhenUsed="1"/>
     <w:lsdException w:name="Table Grid" w:uiPriority="0"/>
+    <w:lsdException w:name="Table Theme" w:semiHidden="1" w:unhideWhenUsed="1"/>
     <w:lsdException w:name="Placeholder Text" w:semiHidden="1"/>
     <w:lsdException w:name="No Spacing" w:uiPriority="1" w:qFormat="1"/>
     <w:lsdException w:name="Light Shading" w:uiPriority="60"/>
@@ -27983,7 +28148,6 @@
     <w:lsdException w:name="Smart Hyperlink" w:semiHidden="1" w:unhideWhenUsed="1"/>
     <w:lsdException w:name="Hashtag" w:semiHidden="1" w:unhideWhenUsed="1"/>
     <w:lsdException w:name="Unresolved Mention" w:semiHidden="1" w:unhideWhenUsed="1"/>
-    <w:lsdException w:name="Smart Link" w:semiHidden="1" w:unhideWhenUsed="1"/>
   </w:latentStyles>
   <w:style w:type="paragraph" w:default="1" w:styleId="Normal">
     <w:name w:val="Normal"/>
@@ -32648,7 +32812,7 @@
 </file>
 
 <file path=customXml/itemProps2.xml><?xml version="1.0" encoding="utf-8"?>
-<ds:datastoreItem xmlns:ds="http://schemas.openxmlformats.org/officeDocument/2006/customXml" ds:itemID="{87F12388-24F4-40F9-917D-7C7BA26E10A8}">
+<ds:datastoreItem xmlns:ds="http://schemas.openxmlformats.org/officeDocument/2006/customXml" ds:itemID="{5773E7A8-DBDA-4ECD-B93B-ADD86038E872}">
   <ds:schemaRefs>
     <ds:schemaRef ds:uri="http://schemas.openxmlformats.org/officeDocument/2006/bibliography"/>
   </ds:schemaRefs>

</xml_diff>

<commit_message>
REPORTGEN-541 : add option for display EVOLUTION in component RULES_LIST_STATISTICS_RATIO and align left rule name column in security reports
</commit_message>
<xml_diff>
--- a/CastReporting.Reporting.Core/TemplatesFiles/CISQ - Top 22 - Summary.docx
+++ b/CastReporting.Reporting.Core/TemplatesFiles/CISQ - Top 22 - Summary.docx
@@ -7447,6 +7447,7 @@
           <w:p>
             <w:pPr>
               <w:ind w:right="657"/>
+              <w:jc w:val="left"/>
               <w:rPr>
                 <w:rFonts w:ascii="Open Sans" w:hAnsi="Open Sans" w:cs="Open Sans"/>
                 <w:b w:val="0"/>
@@ -7537,6 +7538,7 @@
           <w:p>
             <w:pPr>
               <w:ind w:right="657"/>
+              <w:jc w:val="left"/>
               <w:rPr>
                 <w:rFonts w:ascii="Open Sans" w:hAnsi="Open Sans" w:cs="Open Sans"/>
                 <w:b w:val="0"/>
@@ -7627,6 +7629,7 @@
           <w:p>
             <w:pPr>
               <w:ind w:right="657"/>
+              <w:jc w:val="left"/>
               <w:rPr>
                 <w:rFonts w:ascii="Open Sans" w:hAnsi="Open Sans" w:cs="Open Sans"/>
                 <w:b w:val="0"/>
@@ -7717,6 +7720,7 @@
           <w:p>
             <w:pPr>
               <w:ind w:right="657"/>
+              <w:jc w:val="left"/>
               <w:rPr>
                 <w:rFonts w:ascii="Open Sans" w:hAnsi="Open Sans" w:cs="Open Sans"/>
                 <w:b w:val="0"/>
@@ -7807,6 +7811,7 @@
           <w:p>
             <w:pPr>
               <w:ind w:right="657"/>
+              <w:jc w:val="left"/>
               <w:rPr>
                 <w:rFonts w:ascii="Open Sans" w:hAnsi="Open Sans" w:cs="Open Sans"/>
                 <w:b w:val="0"/>
@@ -8240,6 +8245,7 @@
           <w:p>
             <w:pPr>
               <w:ind w:right="657"/>
+              <w:jc w:val="left"/>
               <w:rPr>
                 <w:rFonts w:ascii="Open Sans" w:hAnsi="Open Sans" w:cs="Open Sans"/>
                 <w:b w:val="0"/>
@@ -8330,6 +8336,7 @@
           <w:p>
             <w:pPr>
               <w:ind w:right="657"/>
+              <w:jc w:val="left"/>
               <w:rPr>
                 <w:rFonts w:ascii="Open Sans" w:hAnsi="Open Sans" w:cs="Open Sans"/>
                 <w:b w:val="0"/>
@@ -8420,6 +8427,7 @@
           <w:p>
             <w:pPr>
               <w:ind w:right="657"/>
+              <w:jc w:val="left"/>
               <w:rPr>
                 <w:rFonts w:ascii="Open Sans" w:hAnsi="Open Sans" w:cs="Open Sans"/>
                 <w:b w:val="0"/>
@@ -8510,6 +8518,7 @@
           <w:p>
             <w:pPr>
               <w:ind w:right="657"/>
+              <w:jc w:val="left"/>
               <w:rPr>
                 <w:rFonts w:ascii="Open Sans" w:hAnsi="Open Sans" w:cs="Open Sans"/>
                 <w:b w:val="0"/>
@@ -8600,6 +8609,7 @@
           <w:p>
             <w:pPr>
               <w:ind w:right="657"/>
+              <w:jc w:val="left"/>
               <w:rPr>
                 <w:rFonts w:ascii="Open Sans" w:hAnsi="Open Sans" w:cs="Open Sans"/>
                 <w:b w:val="0"/>
@@ -9013,6 +9023,7 @@
           <w:p>
             <w:pPr>
               <w:ind w:right="657"/>
+              <w:jc w:val="left"/>
               <w:rPr>
                 <w:rFonts w:ascii="Open Sans" w:hAnsi="Open Sans" w:cs="Open Sans"/>
                 <w:b w:val="0"/>
@@ -9103,6 +9114,7 @@
           <w:p>
             <w:pPr>
               <w:ind w:right="657"/>
+              <w:jc w:val="left"/>
               <w:rPr>
                 <w:rFonts w:ascii="Open Sans" w:hAnsi="Open Sans" w:cs="Open Sans"/>
                 <w:b w:val="0"/>
@@ -9193,6 +9205,7 @@
           <w:p>
             <w:pPr>
               <w:ind w:right="657"/>
+              <w:jc w:val="left"/>
               <w:rPr>
                 <w:rFonts w:ascii="Open Sans" w:hAnsi="Open Sans" w:cs="Open Sans"/>
                 <w:b w:val="0"/>
@@ -9283,6 +9296,7 @@
           <w:p>
             <w:pPr>
               <w:ind w:right="657"/>
+              <w:jc w:val="left"/>
               <w:rPr>
                 <w:rFonts w:ascii="Open Sans" w:hAnsi="Open Sans" w:cs="Open Sans"/>
                 <w:b w:val="0"/>
@@ -9373,6 +9387,7 @@
           <w:p>
             <w:pPr>
               <w:ind w:right="657"/>
+              <w:jc w:val="left"/>
               <w:rPr>
                 <w:rFonts w:ascii="Open Sans" w:hAnsi="Open Sans" w:cs="Open Sans"/>
                 <w:b w:val="0"/>
@@ -9789,6 +9804,7 @@
           <w:p>
             <w:pPr>
               <w:ind w:right="657"/>
+              <w:jc w:val="left"/>
               <w:rPr>
                 <w:rFonts w:ascii="Open Sans" w:hAnsi="Open Sans" w:cs="Open Sans"/>
                 <w:b w:val="0"/>
@@ -9879,6 +9895,7 @@
           <w:p>
             <w:pPr>
               <w:ind w:right="657"/>
+              <w:jc w:val="left"/>
               <w:rPr>
                 <w:rFonts w:ascii="Open Sans" w:hAnsi="Open Sans" w:cs="Open Sans"/>
                 <w:b w:val="0"/>
@@ -9969,6 +9986,7 @@
           <w:p>
             <w:pPr>
               <w:ind w:right="657"/>
+              <w:jc w:val="left"/>
               <w:rPr>
                 <w:rFonts w:ascii="Open Sans" w:hAnsi="Open Sans" w:cs="Open Sans"/>
                 <w:b w:val="0"/>
@@ -10059,6 +10077,7 @@
           <w:p>
             <w:pPr>
               <w:ind w:right="657"/>
+              <w:jc w:val="left"/>
               <w:rPr>
                 <w:rFonts w:ascii="Open Sans" w:hAnsi="Open Sans" w:cs="Open Sans"/>
                 <w:b w:val="0"/>
@@ -10149,6 +10168,7 @@
           <w:p>
             <w:pPr>
               <w:ind w:right="657"/>
+              <w:jc w:val="left"/>
               <w:rPr>
                 <w:rFonts w:ascii="Open Sans" w:hAnsi="Open Sans" w:cs="Open Sans"/>
                 <w:b w:val="0"/>
@@ -10551,6 +10571,7 @@
           <w:p>
             <w:pPr>
               <w:ind w:right="657"/>
+              <w:jc w:val="left"/>
               <w:rPr>
                 <w:rFonts w:ascii="Open Sans" w:hAnsi="Open Sans" w:cs="Open Sans"/>
                 <w:b w:val="0"/>
@@ -10641,6 +10662,7 @@
           <w:p>
             <w:pPr>
               <w:ind w:right="657"/>
+              <w:jc w:val="left"/>
               <w:rPr>
                 <w:rFonts w:ascii="Open Sans" w:hAnsi="Open Sans" w:cs="Open Sans"/>
                 <w:b w:val="0"/>
@@ -10731,6 +10753,7 @@
           <w:p>
             <w:pPr>
               <w:ind w:right="657"/>
+              <w:jc w:val="left"/>
               <w:rPr>
                 <w:rFonts w:ascii="Open Sans" w:hAnsi="Open Sans" w:cs="Open Sans"/>
                 <w:b w:val="0"/>
@@ -10821,6 +10844,7 @@
           <w:p>
             <w:pPr>
               <w:ind w:right="657"/>
+              <w:jc w:val="left"/>
               <w:rPr>
                 <w:rFonts w:ascii="Open Sans" w:hAnsi="Open Sans" w:cs="Open Sans"/>
                 <w:b w:val="0"/>
@@ -10911,6 +10935,7 @@
           <w:p>
             <w:pPr>
               <w:ind w:right="657"/>
+              <w:jc w:val="left"/>
               <w:rPr>
                 <w:rFonts w:ascii="Open Sans" w:hAnsi="Open Sans" w:cs="Open Sans"/>
                 <w:b w:val="0"/>
@@ -11316,6 +11341,7 @@
           <w:p>
             <w:pPr>
               <w:ind w:right="657"/>
+              <w:jc w:val="left"/>
               <w:rPr>
                 <w:rFonts w:ascii="Open Sans" w:hAnsi="Open Sans" w:cs="Open Sans"/>
                 <w:b w:val="0"/>
@@ -11406,6 +11432,7 @@
           <w:p>
             <w:pPr>
               <w:ind w:right="657"/>
+              <w:jc w:val="left"/>
               <w:rPr>
                 <w:rFonts w:ascii="Open Sans" w:hAnsi="Open Sans" w:cs="Open Sans"/>
                 <w:b w:val="0"/>
@@ -11496,6 +11523,7 @@
           <w:p>
             <w:pPr>
               <w:ind w:right="657"/>
+              <w:jc w:val="left"/>
               <w:rPr>
                 <w:rFonts w:ascii="Open Sans" w:hAnsi="Open Sans" w:cs="Open Sans"/>
                 <w:b w:val="0"/>
@@ -11586,6 +11614,7 @@
           <w:p>
             <w:pPr>
               <w:ind w:right="657"/>
+              <w:jc w:val="left"/>
               <w:rPr>
                 <w:rFonts w:ascii="Open Sans" w:hAnsi="Open Sans" w:cs="Open Sans"/>
                 <w:b w:val="0"/>
@@ -11676,6 +11705,7 @@
           <w:p>
             <w:pPr>
               <w:ind w:right="657"/>
+              <w:jc w:val="left"/>
               <w:rPr>
                 <w:rFonts w:ascii="Open Sans" w:hAnsi="Open Sans" w:cs="Open Sans"/>
                 <w:b w:val="0"/>
@@ -12084,6 +12114,7 @@
           <w:p>
             <w:pPr>
               <w:ind w:right="657"/>
+              <w:jc w:val="left"/>
               <w:rPr>
                 <w:rFonts w:ascii="Open Sans" w:hAnsi="Open Sans" w:cs="Open Sans"/>
                 <w:b w:val="0"/>
@@ -12174,6 +12205,7 @@
           <w:p>
             <w:pPr>
               <w:ind w:right="657"/>
+              <w:jc w:val="left"/>
               <w:rPr>
                 <w:rFonts w:ascii="Open Sans" w:hAnsi="Open Sans" w:cs="Open Sans"/>
                 <w:b w:val="0"/>
@@ -12264,6 +12296,7 @@
           <w:p>
             <w:pPr>
               <w:ind w:right="657"/>
+              <w:jc w:val="left"/>
               <w:rPr>
                 <w:rFonts w:ascii="Open Sans" w:hAnsi="Open Sans" w:cs="Open Sans"/>
                 <w:b w:val="0"/>
@@ -12354,6 +12387,7 @@
           <w:p>
             <w:pPr>
               <w:ind w:right="657"/>
+              <w:jc w:val="left"/>
               <w:rPr>
                 <w:rFonts w:ascii="Open Sans" w:hAnsi="Open Sans" w:cs="Open Sans"/>
                 <w:b w:val="0"/>
@@ -12444,6 +12478,7 @@
           <w:p>
             <w:pPr>
               <w:ind w:right="657"/>
+              <w:jc w:val="left"/>
               <w:rPr>
                 <w:rFonts w:ascii="Open Sans" w:hAnsi="Open Sans" w:cs="Open Sans"/>
                 <w:b w:val="0"/>
@@ -12836,6 +12871,7 @@
           <w:p>
             <w:pPr>
               <w:ind w:right="657"/>
+              <w:jc w:val="left"/>
               <w:rPr>
                 <w:rFonts w:ascii="Open Sans" w:hAnsi="Open Sans" w:cs="Open Sans"/>
                 <w:b w:val="0"/>
@@ -12926,6 +12962,7 @@
           <w:p>
             <w:pPr>
               <w:ind w:right="657"/>
+              <w:jc w:val="left"/>
               <w:rPr>
                 <w:rFonts w:ascii="Open Sans" w:hAnsi="Open Sans" w:cs="Open Sans"/>
                 <w:b w:val="0"/>
@@ -13016,6 +13053,7 @@
           <w:p>
             <w:pPr>
               <w:ind w:right="657"/>
+              <w:jc w:val="left"/>
               <w:rPr>
                 <w:rFonts w:ascii="Open Sans" w:hAnsi="Open Sans" w:cs="Open Sans"/>
                 <w:b w:val="0"/>
@@ -13106,6 +13144,7 @@
           <w:p>
             <w:pPr>
               <w:ind w:right="657"/>
+              <w:jc w:val="left"/>
               <w:rPr>
                 <w:rFonts w:ascii="Open Sans" w:hAnsi="Open Sans" w:cs="Open Sans"/>
                 <w:b w:val="0"/>
@@ -13196,6 +13235,7 @@
           <w:p>
             <w:pPr>
               <w:ind w:right="657"/>
+              <w:jc w:val="left"/>
               <w:rPr>
                 <w:rFonts w:ascii="Open Sans" w:hAnsi="Open Sans" w:cs="Open Sans"/>
                 <w:b w:val="0"/>
@@ -13609,6 +13649,7 @@
           <w:p>
             <w:pPr>
               <w:ind w:right="657"/>
+              <w:jc w:val="left"/>
               <w:rPr>
                 <w:rFonts w:ascii="Open Sans" w:hAnsi="Open Sans" w:cs="Open Sans"/>
                 <w:b w:val="0"/>
@@ -13699,6 +13740,7 @@
           <w:p>
             <w:pPr>
               <w:ind w:right="657"/>
+              <w:jc w:val="left"/>
               <w:rPr>
                 <w:rFonts w:ascii="Open Sans" w:hAnsi="Open Sans" w:cs="Open Sans"/>
                 <w:b w:val="0"/>
@@ -13789,6 +13831,7 @@
           <w:p>
             <w:pPr>
               <w:ind w:right="657"/>
+              <w:jc w:val="left"/>
               <w:rPr>
                 <w:rFonts w:ascii="Open Sans" w:hAnsi="Open Sans" w:cs="Open Sans"/>
                 <w:b w:val="0"/>
@@ -13879,6 +13922,7 @@
           <w:p>
             <w:pPr>
               <w:ind w:right="657"/>
+              <w:jc w:val="left"/>
               <w:rPr>
                 <w:rFonts w:ascii="Open Sans" w:hAnsi="Open Sans" w:cs="Open Sans"/>
                 <w:b w:val="0"/>
@@ -13969,6 +14013,7 @@
           <w:p>
             <w:pPr>
               <w:ind w:right="657"/>
+              <w:jc w:val="left"/>
               <w:rPr>
                 <w:rFonts w:ascii="Open Sans" w:hAnsi="Open Sans" w:cs="Open Sans"/>
                 <w:b w:val="0"/>
@@ -14368,6 +14413,7 @@
           <w:p>
             <w:pPr>
               <w:ind w:right="657"/>
+              <w:jc w:val="left"/>
               <w:rPr>
                 <w:rFonts w:ascii="Open Sans" w:hAnsi="Open Sans" w:cs="Open Sans"/>
                 <w:b w:val="0"/>
@@ -14458,6 +14504,7 @@
           <w:p>
             <w:pPr>
               <w:ind w:right="657"/>
+              <w:jc w:val="left"/>
               <w:rPr>
                 <w:rFonts w:ascii="Open Sans" w:hAnsi="Open Sans" w:cs="Open Sans"/>
                 <w:b w:val="0"/>
@@ -14548,6 +14595,7 @@
           <w:p>
             <w:pPr>
               <w:ind w:right="657"/>
+              <w:jc w:val="left"/>
               <w:rPr>
                 <w:rFonts w:ascii="Open Sans" w:hAnsi="Open Sans" w:cs="Open Sans"/>
                 <w:b w:val="0"/>
@@ -14638,6 +14686,7 @@
           <w:p>
             <w:pPr>
               <w:ind w:right="657"/>
+              <w:jc w:val="left"/>
               <w:rPr>
                 <w:rFonts w:ascii="Open Sans" w:hAnsi="Open Sans" w:cs="Open Sans"/>
                 <w:b w:val="0"/>
@@ -14728,6 +14777,7 @@
           <w:p>
             <w:pPr>
               <w:ind w:right="657"/>
+              <w:jc w:val="left"/>
               <w:rPr>
                 <w:rFonts w:ascii="Open Sans" w:hAnsi="Open Sans" w:cs="Open Sans"/>
                 <w:b w:val="0"/>
@@ -15135,6 +15185,7 @@
           <w:p>
             <w:pPr>
               <w:ind w:right="657"/>
+              <w:jc w:val="left"/>
               <w:rPr>
                 <w:rFonts w:ascii="Open Sans" w:hAnsi="Open Sans" w:cs="Open Sans"/>
                 <w:b w:val="0"/>
@@ -15225,6 +15276,7 @@
           <w:p>
             <w:pPr>
               <w:ind w:right="657"/>
+              <w:jc w:val="left"/>
               <w:rPr>
                 <w:rFonts w:ascii="Open Sans" w:hAnsi="Open Sans" w:cs="Open Sans"/>
                 <w:b w:val="0"/>
@@ -15315,6 +15367,7 @@
           <w:p>
             <w:pPr>
               <w:ind w:right="657"/>
+              <w:jc w:val="left"/>
               <w:rPr>
                 <w:rFonts w:ascii="Open Sans" w:hAnsi="Open Sans" w:cs="Open Sans"/>
                 <w:b w:val="0"/>
@@ -15405,6 +15458,7 @@
           <w:p>
             <w:pPr>
               <w:ind w:right="657"/>
+              <w:jc w:val="left"/>
               <w:rPr>
                 <w:rFonts w:ascii="Open Sans" w:hAnsi="Open Sans" w:cs="Open Sans"/>
                 <w:b w:val="0"/>
@@ -15495,6 +15549,7 @@
           <w:p>
             <w:pPr>
               <w:ind w:right="657"/>
+              <w:jc w:val="left"/>
               <w:rPr>
                 <w:rFonts w:ascii="Open Sans" w:hAnsi="Open Sans" w:cs="Open Sans"/>
                 <w:b w:val="0"/>
@@ -15908,6 +15963,7 @@
           <w:p>
             <w:pPr>
               <w:ind w:right="657"/>
+              <w:jc w:val="left"/>
               <w:rPr>
                 <w:rFonts w:ascii="Open Sans" w:hAnsi="Open Sans" w:cs="Open Sans"/>
                 <w:b w:val="0"/>
@@ -15998,6 +16054,7 @@
           <w:p>
             <w:pPr>
               <w:ind w:right="657"/>
+              <w:jc w:val="left"/>
               <w:rPr>
                 <w:rFonts w:ascii="Open Sans" w:hAnsi="Open Sans" w:cs="Open Sans"/>
                 <w:b w:val="0"/>
@@ -16088,6 +16145,7 @@
           <w:p>
             <w:pPr>
               <w:ind w:right="657"/>
+              <w:jc w:val="left"/>
               <w:rPr>
                 <w:rFonts w:ascii="Open Sans" w:hAnsi="Open Sans" w:cs="Open Sans"/>
                 <w:b w:val="0"/>
@@ -16178,6 +16236,7 @@
           <w:p>
             <w:pPr>
               <w:ind w:right="657"/>
+              <w:jc w:val="left"/>
               <w:rPr>
                 <w:rFonts w:ascii="Open Sans" w:hAnsi="Open Sans" w:cs="Open Sans"/>
                 <w:b w:val="0"/>
@@ -16268,6 +16327,7 @@
           <w:p>
             <w:pPr>
               <w:ind w:right="657"/>
+              <w:jc w:val="left"/>
               <w:rPr>
                 <w:rFonts w:ascii="Open Sans" w:hAnsi="Open Sans" w:cs="Open Sans"/>
                 <w:b w:val="0"/>
@@ -16698,6 +16758,7 @@
           <w:p>
             <w:pPr>
               <w:ind w:right="657"/>
+              <w:jc w:val="left"/>
               <w:rPr>
                 <w:rFonts w:ascii="Open Sans" w:hAnsi="Open Sans" w:cs="Open Sans"/>
                 <w:b w:val="0"/>
@@ -16788,6 +16849,7 @@
           <w:p>
             <w:pPr>
               <w:ind w:right="657"/>
+              <w:jc w:val="left"/>
               <w:rPr>
                 <w:rFonts w:ascii="Open Sans" w:hAnsi="Open Sans" w:cs="Open Sans"/>
                 <w:b w:val="0"/>
@@ -16878,6 +16940,7 @@
           <w:p>
             <w:pPr>
               <w:ind w:right="657"/>
+              <w:jc w:val="left"/>
               <w:rPr>
                 <w:rFonts w:ascii="Open Sans" w:hAnsi="Open Sans" w:cs="Open Sans"/>
                 <w:b w:val="0"/>
@@ -16968,6 +17031,7 @@
           <w:p>
             <w:pPr>
               <w:ind w:right="657"/>
+              <w:jc w:val="left"/>
               <w:rPr>
                 <w:rFonts w:ascii="Open Sans" w:hAnsi="Open Sans" w:cs="Open Sans"/>
                 <w:b w:val="0"/>
@@ -17058,6 +17122,7 @@
           <w:p>
             <w:pPr>
               <w:ind w:right="657"/>
+              <w:jc w:val="left"/>
               <w:rPr>
                 <w:rFonts w:ascii="Open Sans" w:hAnsi="Open Sans" w:cs="Open Sans"/>
                 <w:b w:val="0"/>
@@ -17493,6 +17558,7 @@
           <w:p>
             <w:pPr>
               <w:ind w:right="657"/>
+              <w:jc w:val="left"/>
               <w:rPr>
                 <w:rFonts w:ascii="Open Sans" w:hAnsi="Open Sans" w:cs="Open Sans"/>
                 <w:b w:val="0"/>
@@ -17583,6 +17649,7 @@
           <w:p>
             <w:pPr>
               <w:ind w:right="657"/>
+              <w:jc w:val="left"/>
               <w:rPr>
                 <w:rFonts w:ascii="Open Sans" w:hAnsi="Open Sans" w:cs="Open Sans"/>
                 <w:b w:val="0"/>
@@ -17673,6 +17740,7 @@
           <w:p>
             <w:pPr>
               <w:ind w:right="657"/>
+              <w:jc w:val="left"/>
               <w:rPr>
                 <w:rFonts w:ascii="Open Sans" w:hAnsi="Open Sans" w:cs="Open Sans"/>
                 <w:b w:val="0"/>
@@ -17763,6 +17831,7 @@
           <w:p>
             <w:pPr>
               <w:ind w:right="657"/>
+              <w:jc w:val="left"/>
               <w:rPr>
                 <w:rFonts w:ascii="Open Sans" w:hAnsi="Open Sans" w:cs="Open Sans"/>
                 <w:b w:val="0"/>
@@ -17853,6 +17922,7 @@
           <w:p>
             <w:pPr>
               <w:ind w:right="657"/>
+              <w:jc w:val="left"/>
               <w:rPr>
                 <w:rFonts w:ascii="Open Sans" w:hAnsi="Open Sans" w:cs="Open Sans"/>
                 <w:b w:val="0"/>
@@ -18273,6 +18343,7 @@
           <w:p>
             <w:pPr>
               <w:ind w:right="657"/>
+              <w:jc w:val="left"/>
               <w:rPr>
                 <w:rFonts w:ascii="Open Sans" w:hAnsi="Open Sans" w:cs="Open Sans"/>
                 <w:b w:val="0"/>
@@ -18363,6 +18434,7 @@
           <w:p>
             <w:pPr>
               <w:ind w:right="657"/>
+              <w:jc w:val="left"/>
               <w:rPr>
                 <w:rFonts w:ascii="Open Sans" w:hAnsi="Open Sans" w:cs="Open Sans"/>
                 <w:b w:val="0"/>
@@ -18453,6 +18525,7 @@
           <w:p>
             <w:pPr>
               <w:ind w:right="657"/>
+              <w:jc w:val="left"/>
               <w:rPr>
                 <w:rFonts w:ascii="Open Sans" w:hAnsi="Open Sans" w:cs="Open Sans"/>
                 <w:b w:val="0"/>
@@ -18543,6 +18616,7 @@
           <w:p>
             <w:pPr>
               <w:ind w:right="657"/>
+              <w:jc w:val="left"/>
               <w:rPr>
                 <w:rFonts w:ascii="Open Sans" w:hAnsi="Open Sans" w:cs="Open Sans"/>
                 <w:b w:val="0"/>
@@ -18633,6 +18707,7 @@
           <w:p>
             <w:pPr>
               <w:ind w:right="657"/>
+              <w:jc w:val="left"/>
               <w:rPr>
                 <w:rFonts w:ascii="Open Sans" w:hAnsi="Open Sans" w:cs="Open Sans"/>
                 <w:b w:val="0"/>
@@ -19032,6 +19107,7 @@
           <w:p>
             <w:pPr>
               <w:ind w:right="657"/>
+              <w:jc w:val="left"/>
               <w:rPr>
                 <w:rFonts w:ascii="Open Sans" w:hAnsi="Open Sans" w:cs="Open Sans"/>
                 <w:b w:val="0"/>
@@ -19122,6 +19198,7 @@
           <w:p>
             <w:pPr>
               <w:ind w:right="657"/>
+              <w:jc w:val="left"/>
               <w:rPr>
                 <w:rFonts w:ascii="Open Sans" w:hAnsi="Open Sans" w:cs="Open Sans"/>
                 <w:b w:val="0"/>
@@ -19212,6 +19289,7 @@
           <w:p>
             <w:pPr>
               <w:ind w:right="657"/>
+              <w:jc w:val="left"/>
               <w:rPr>
                 <w:rFonts w:ascii="Open Sans" w:hAnsi="Open Sans" w:cs="Open Sans"/>
                 <w:b w:val="0"/>
@@ -19302,6 +19380,7 @@
           <w:p>
             <w:pPr>
               <w:ind w:right="657"/>
+              <w:jc w:val="left"/>
               <w:rPr>
                 <w:rFonts w:ascii="Open Sans" w:hAnsi="Open Sans" w:cs="Open Sans"/>
                 <w:b w:val="0"/>
@@ -19392,6 +19471,7 @@
           <w:p>
             <w:pPr>
               <w:ind w:right="657"/>
+              <w:jc w:val="left"/>
               <w:rPr>
                 <w:rFonts w:ascii="Open Sans" w:hAnsi="Open Sans" w:cs="Open Sans"/>
                 <w:b w:val="0"/>
@@ -19808,6 +19888,7 @@
           <w:p>
             <w:pPr>
               <w:ind w:right="657"/>
+              <w:jc w:val="left"/>
               <w:rPr>
                 <w:rFonts w:ascii="Open Sans" w:hAnsi="Open Sans" w:cs="Open Sans"/>
                 <w:b w:val="0"/>
@@ -19898,6 +19979,7 @@
           <w:p>
             <w:pPr>
               <w:ind w:right="657"/>
+              <w:jc w:val="left"/>
               <w:rPr>
                 <w:rFonts w:ascii="Open Sans" w:hAnsi="Open Sans" w:cs="Open Sans"/>
                 <w:b w:val="0"/>
@@ -19988,6 +20070,7 @@
           <w:p>
             <w:pPr>
               <w:ind w:right="657"/>
+              <w:jc w:val="left"/>
               <w:rPr>
                 <w:rFonts w:ascii="Open Sans" w:hAnsi="Open Sans" w:cs="Open Sans"/>
                 <w:b w:val="0"/>
@@ -20078,6 +20161,7 @@
           <w:p>
             <w:pPr>
               <w:ind w:right="657"/>
+              <w:jc w:val="left"/>
               <w:rPr>
                 <w:rFonts w:ascii="Open Sans" w:hAnsi="Open Sans" w:cs="Open Sans"/>
                 <w:b w:val="0"/>
@@ -20168,6 +20252,7 @@
           <w:p>
             <w:pPr>
               <w:ind w:right="657"/>
+              <w:jc w:val="left"/>
               <w:rPr>
                 <w:rFonts w:ascii="Open Sans" w:hAnsi="Open Sans" w:cs="Open Sans"/>
                 <w:b w:val="0"/>
@@ -20581,6 +20666,7 @@
           <w:p>
             <w:pPr>
               <w:ind w:right="657"/>
+              <w:jc w:val="left"/>
               <w:rPr>
                 <w:rFonts w:ascii="Open Sans" w:hAnsi="Open Sans" w:cs="Open Sans"/>
                 <w:b w:val="0"/>
@@ -20671,6 +20757,7 @@
           <w:p>
             <w:pPr>
               <w:ind w:right="657"/>
+              <w:jc w:val="left"/>
               <w:rPr>
                 <w:rFonts w:ascii="Open Sans" w:hAnsi="Open Sans" w:cs="Open Sans"/>
                 <w:b w:val="0"/>
@@ -20761,6 +20848,7 @@
           <w:p>
             <w:pPr>
               <w:ind w:right="657"/>
+              <w:jc w:val="left"/>
               <w:rPr>
                 <w:rFonts w:ascii="Open Sans" w:hAnsi="Open Sans" w:cs="Open Sans"/>
                 <w:b w:val="0"/>
@@ -20851,6 +20939,7 @@
           <w:p>
             <w:pPr>
               <w:ind w:right="657"/>
+              <w:jc w:val="left"/>
               <w:rPr>
                 <w:rFonts w:ascii="Open Sans" w:hAnsi="Open Sans" w:cs="Open Sans"/>
                 <w:b w:val="0"/>
@@ -20941,6 +21030,7 @@
           <w:p>
             <w:pPr>
               <w:ind w:right="657"/>
+              <w:jc w:val="left"/>
               <w:rPr>
                 <w:rFonts w:ascii="Open Sans" w:hAnsi="Open Sans" w:cs="Open Sans"/>
                 <w:b w:val="0"/>
@@ -21356,6 +21446,7 @@
           <w:p>
             <w:pPr>
               <w:ind w:right="657"/>
+              <w:jc w:val="left"/>
               <w:rPr>
                 <w:rFonts w:ascii="Open Sans" w:hAnsi="Open Sans" w:cs="Open Sans"/>
                 <w:b w:val="0"/>
@@ -21446,6 +21537,7 @@
           <w:p>
             <w:pPr>
               <w:ind w:right="657"/>
+              <w:jc w:val="left"/>
               <w:rPr>
                 <w:rFonts w:ascii="Open Sans" w:hAnsi="Open Sans" w:cs="Open Sans"/>
                 <w:b w:val="0"/>
@@ -21536,6 +21628,7 @@
           <w:p>
             <w:pPr>
               <w:ind w:right="657"/>
+              <w:jc w:val="left"/>
               <w:rPr>
                 <w:rFonts w:ascii="Open Sans" w:hAnsi="Open Sans" w:cs="Open Sans"/>
                 <w:b w:val="0"/>
@@ -21626,6 +21719,7 @@
           <w:p>
             <w:pPr>
               <w:ind w:right="657"/>
+              <w:jc w:val="left"/>
               <w:rPr>
                 <w:rFonts w:ascii="Open Sans" w:hAnsi="Open Sans" w:cs="Open Sans"/>
                 <w:b w:val="0"/>
@@ -21716,6 +21810,7 @@
           <w:p>
             <w:pPr>
               <w:ind w:right="657"/>
+              <w:jc w:val="left"/>
               <w:rPr>
                 <w:rFonts w:ascii="Open Sans" w:hAnsi="Open Sans" w:cs="Open Sans"/>
                 <w:b w:val="0"/>
@@ -22145,6 +22240,7 @@
           <w:p>
             <w:pPr>
               <w:ind w:right="657"/>
+              <w:jc w:val="left"/>
               <w:rPr>
                 <w:rFonts w:ascii="Open Sans" w:hAnsi="Open Sans" w:cs="Open Sans"/>
                 <w:b w:val="0"/>
@@ -22235,6 +22331,7 @@
           <w:p>
             <w:pPr>
               <w:ind w:right="657"/>
+              <w:jc w:val="left"/>
               <w:rPr>
                 <w:rFonts w:ascii="Open Sans" w:hAnsi="Open Sans" w:cs="Open Sans"/>
                 <w:b w:val="0"/>
@@ -22325,6 +22422,7 @@
           <w:p>
             <w:pPr>
               <w:ind w:right="657"/>
+              <w:jc w:val="left"/>
               <w:rPr>
                 <w:rFonts w:ascii="Open Sans" w:hAnsi="Open Sans" w:cs="Open Sans"/>
                 <w:b w:val="0"/>
@@ -22415,6 +22513,7 @@
           <w:p>
             <w:pPr>
               <w:ind w:right="657"/>
+              <w:jc w:val="left"/>
               <w:rPr>
                 <w:rFonts w:ascii="Open Sans" w:hAnsi="Open Sans" w:cs="Open Sans"/>
                 <w:b w:val="0"/>
@@ -22505,6 +22604,7 @@
           <w:p>
             <w:pPr>
               <w:ind w:right="657"/>
+              <w:jc w:val="left"/>
               <w:rPr>
                 <w:rFonts w:ascii="Open Sans" w:hAnsi="Open Sans" w:cs="Open Sans"/>
                 <w:b w:val="0"/>
@@ -22938,6 +23038,7 @@
           <w:p>
             <w:pPr>
               <w:ind w:right="657"/>
+              <w:jc w:val="left"/>
               <w:rPr>
                 <w:rFonts w:ascii="Open Sans" w:hAnsi="Open Sans" w:cs="Open Sans"/>
                 <w:b w:val="0"/>
@@ -23028,6 +23129,7 @@
           <w:p>
             <w:pPr>
               <w:ind w:right="657"/>
+              <w:jc w:val="left"/>
               <w:rPr>
                 <w:rFonts w:ascii="Open Sans" w:hAnsi="Open Sans" w:cs="Open Sans"/>
                 <w:b w:val="0"/>
@@ -23118,6 +23220,7 @@
           <w:p>
             <w:pPr>
               <w:ind w:right="657"/>
+              <w:jc w:val="left"/>
               <w:rPr>
                 <w:rFonts w:ascii="Open Sans" w:hAnsi="Open Sans" w:cs="Open Sans"/>
                 <w:b w:val="0"/>
@@ -23208,6 +23311,7 @@
           <w:p>
             <w:pPr>
               <w:ind w:right="657"/>
+              <w:jc w:val="left"/>
               <w:rPr>
                 <w:rFonts w:ascii="Open Sans" w:hAnsi="Open Sans" w:cs="Open Sans"/>
                 <w:b w:val="0"/>
@@ -23298,6 +23402,7 @@
           <w:p>
             <w:pPr>
               <w:ind w:right="657"/>
+              <w:jc w:val="left"/>
               <w:rPr>
                 <w:rFonts w:ascii="Open Sans" w:hAnsi="Open Sans" w:cs="Open Sans"/>
                 <w:b w:val="0"/>
@@ -23690,16 +23795,7 @@
                 <w:rFonts w:ascii="Open Sans" w:hAnsi="Open Sans" w:cs="Open Sans"/>
                 <w:b w:val="0"/>
               </w:rPr>
-              <w:t>Vulnerabilitie</w:t>
-            </w:r>
-            <w:bookmarkStart w:id="30" w:name="_GoBack"/>
-            <w:bookmarkEnd w:id="30"/>
-            <w:r>
-              <w:rPr>
-                <w:rFonts w:ascii="Open Sans" w:hAnsi="Open Sans" w:cs="Open Sans"/>
-                <w:b w:val="0"/>
-              </w:rPr>
-              <w:t>s</w:t>
+              <w:t>Vulnerabilities</w:t>
             </w:r>
           </w:p>
         </w:tc>
@@ -23716,6 +23812,7 @@
           <w:p>
             <w:pPr>
               <w:ind w:right="657"/>
+              <w:jc w:val="left"/>
               <w:rPr>
                 <w:rFonts w:ascii="Open Sans" w:hAnsi="Open Sans" w:cs="Open Sans"/>
                 <w:b w:val="0"/>
@@ -23806,6 +23903,7 @@
           <w:p>
             <w:pPr>
               <w:ind w:right="657"/>
+              <w:jc w:val="left"/>
               <w:rPr>
                 <w:rFonts w:ascii="Open Sans" w:hAnsi="Open Sans" w:cs="Open Sans"/>
                 <w:b w:val="0"/>
@@ -23896,6 +23994,7 @@
           <w:p>
             <w:pPr>
               <w:ind w:right="657"/>
+              <w:jc w:val="left"/>
               <w:rPr>
                 <w:rFonts w:ascii="Open Sans" w:hAnsi="Open Sans" w:cs="Open Sans"/>
                 <w:b w:val="0"/>
@@ -23986,6 +24085,7 @@
           <w:p>
             <w:pPr>
               <w:ind w:right="657"/>
+              <w:jc w:val="left"/>
               <w:rPr>
                 <w:rFonts w:ascii="Open Sans" w:hAnsi="Open Sans" w:cs="Open Sans"/>
                 <w:b w:val="0"/>
@@ -24076,6 +24176,7 @@
           <w:p>
             <w:pPr>
               <w:ind w:right="657"/>
+              <w:jc w:val="left"/>
               <w:rPr>
                 <w:rFonts w:ascii="Open Sans" w:hAnsi="Open Sans" w:cs="Open Sans"/>
                 <w:b w:val="0"/>
@@ -24242,7 +24343,7 @@
           <w:lang w:val="en-US"/>
         </w:rPr>
       </w:pPr>
-      <w:bookmarkStart w:id="31" w:name="_Toc531862736"/>
+      <w:bookmarkStart w:id="30" w:name="_Toc531862736"/>
       <w:r>
         <w:rPr>
           <w:rFonts w:eastAsia="Calibri"/>
@@ -24272,7 +24373,7 @@
         </w:rPr>
         <w:t>Loop with Unreachable Exit Condition (Infinite Loop)</w:t>
       </w:r>
-      <w:bookmarkEnd w:id="31"/>
+      <w:bookmarkEnd w:id="30"/>
     </w:p>
     <w:p>
       <w:pPr>
@@ -24497,11 +24598,13 @@
           <w:p>
             <w:pPr>
               <w:ind w:right="657"/>
-              <w:rPr>
-                <w:rFonts w:ascii="Open Sans" w:hAnsi="Open Sans" w:cs="Open Sans"/>
-                <w:b w:val="0"/>
-              </w:rPr>
-            </w:pPr>
+              <w:jc w:val="left"/>
+              <w:rPr>
+                <w:rFonts w:ascii="Open Sans" w:hAnsi="Open Sans" w:cs="Open Sans"/>
+                <w:b w:val="0"/>
+              </w:rPr>
+            </w:pPr>
+            <w:bookmarkStart w:id="31" w:name="_GoBack" w:colFirst="0" w:colLast="0"/>
             <w:r>
               <w:rPr>
                 <w:rFonts w:ascii="Open Sans" w:hAnsi="Open Sans" w:cs="Open Sans"/>
@@ -24587,6 +24690,7 @@
           <w:p>
             <w:pPr>
               <w:ind w:right="657"/>
+              <w:jc w:val="left"/>
               <w:rPr>
                 <w:rFonts w:ascii="Open Sans" w:hAnsi="Open Sans" w:cs="Open Sans"/>
                 <w:b w:val="0"/>
@@ -24677,6 +24781,7 @@
           <w:p>
             <w:pPr>
               <w:ind w:right="657"/>
+              <w:jc w:val="left"/>
               <w:rPr>
                 <w:rFonts w:ascii="Open Sans" w:hAnsi="Open Sans" w:cs="Open Sans"/>
                 <w:b w:val="0"/>
@@ -24767,6 +24872,7 @@
           <w:p>
             <w:pPr>
               <w:ind w:right="657"/>
+              <w:jc w:val="left"/>
               <w:rPr>
                 <w:rFonts w:ascii="Open Sans" w:hAnsi="Open Sans" w:cs="Open Sans"/>
                 <w:b w:val="0"/>
@@ -24857,6 +24963,7 @@
           <w:p>
             <w:pPr>
               <w:ind w:right="657"/>
+              <w:jc w:val="left"/>
               <w:rPr>
                 <w:rFonts w:ascii="Open Sans" w:hAnsi="Open Sans" w:cs="Open Sans"/>
                 <w:b w:val="0"/>
@@ -24935,6 +25042,7 @@
           </w:p>
         </w:tc>
       </w:tr>
+      <w:bookmarkEnd w:id="31"/>
     </w:tbl>
     <w:p>
       <w:pPr>
@@ -27716,6 +27824,7 @@
     <w:lsdException w:name="HTML Sample" w:semiHidden="1" w:unhideWhenUsed="1"/>
     <w:lsdException w:name="HTML Typewriter" w:semiHidden="1" w:unhideWhenUsed="1"/>
     <w:lsdException w:name="HTML Variable" w:semiHidden="1" w:unhideWhenUsed="1"/>
+    <w:lsdException w:name="Normal Table" w:semiHidden="1" w:unhideWhenUsed="1"/>
     <w:lsdException w:name="annotation subject" w:semiHidden="1" w:uiPriority="0" w:unhideWhenUsed="1"/>
     <w:lsdException w:name="No List" w:semiHidden="1" w:unhideWhenUsed="1"/>
     <w:lsdException w:name="Outline List 1" w:semiHidden="1" w:unhideWhenUsed="1"/>
@@ -27762,8 +27871,10 @@
     <w:lsdException w:name="Table Subtle 2" w:semiHidden="1" w:unhideWhenUsed="1"/>
     <w:lsdException w:name="Table Web 1" w:semiHidden="1" w:unhideWhenUsed="1"/>
     <w:lsdException w:name="Table Web 2" w:semiHidden="1" w:unhideWhenUsed="1"/>
+    <w:lsdException w:name="Table Web 3" w:semiHidden="1" w:unhideWhenUsed="1"/>
     <w:lsdException w:name="Balloon Text" w:semiHidden="1" w:uiPriority="0" w:unhideWhenUsed="1"/>
     <w:lsdException w:name="Table Grid" w:uiPriority="0"/>
+    <w:lsdException w:name="Table Theme" w:semiHidden="1" w:unhideWhenUsed="1"/>
     <w:lsdException w:name="Placeholder Text" w:semiHidden="1"/>
     <w:lsdException w:name="No Spacing" w:uiPriority="1" w:qFormat="1"/>
     <w:lsdException w:name="Light Shading" w:uiPriority="60"/>
@@ -32648,7 +32759,7 @@
 </file>
 
 <file path=customXml/itemProps2.xml><?xml version="1.0" encoding="utf-8"?>
-<ds:datastoreItem xmlns:ds="http://schemas.openxmlformats.org/officeDocument/2006/customXml" ds:itemID="{87F12388-24F4-40F9-917D-7C7BA26E10A8}">
+<ds:datastoreItem xmlns:ds="http://schemas.openxmlformats.org/officeDocument/2006/customXml" ds:itemID="{B5F3504C-2345-48CD-BF67-7BA7F31BC52F}">
   <ds:schemaRefs>
     <ds:schemaRef ds:uri="http://schemas.openxmlformats.org/officeDocument/2006/bibliography"/>
   </ds:schemaRefs>

</xml_diff>